<commit_message>
done with vista report
</commit_message>
<xml_diff>
--- a/evaluation/template.docx
+++ b/evaluation/template.docx
@@ -7,7 +7,7 @@
         <w:pStyle w:val="Title"/>
       </w:pPr>
       <w:r>
-        <w:t>Convergence of Gender, Livelihood and Data-Driven Agriculture Training - Workshop</w:t>
+        <w:t>Intersection of Gender, Livelihood, and Disaster Risk Reduction Management</w:t>
       </w:r>
     </w:p>
     <w:p>
@@ -20,19 +20,27 @@
     </w:p>
     <w:p>
       <w:pPr>
-        <w:pStyle w:val="Heading1"/>
-      </w:pPr>
-      <w:bookmarkStart w:id="0" w:name="ratings"/>
-      <w:r>
-        <w:t>Ratings</w:t>
+        <w:pStyle w:val="Date"/>
+      </w:pPr>
+      <w:r>
+        <w:t>2025-02-19</w:t>
       </w:r>
     </w:p>
     <w:p>
       <w:pPr>
+        <w:pStyle w:val="Heading1"/>
+      </w:pPr>
+      <w:bookmarkStart w:id="0" w:name="ratings"/>
+      <w:r>
+        <w:t>Ratings</w:t>
+      </w:r>
+    </w:p>
+    <w:p>
+      <w:pPr>
         <w:pStyle w:val="FirstParagraph"/>
       </w:pPr>
       <w:r>
-        <w:t xml:space="preserve">The training was evaluated by 24 participants. Most of the ratings for relevance, timeliness, and overall rating are excellent. The percentage of ratings for each item is shown in </w:t>
+        <w:t xml:space="preserve">The training was evaluated by 31 participants. Most of the ratings for relevance, timeliness, and overall rating are excellent. The percentage of ratings for each item is shown in </w:t>
       </w:r>
       <w:hyperlink w:anchor="fig-items">
         <w:r>
@@ -43,7 +51,7 @@
         </w:r>
       </w:hyperlink>
       <w:r>
-        <w:t>. Relevance, timeliness, and overall rating has a rating of excellent with means 4.92, 4.83, and 4.96 respectively.</w:t>
+        <w:t>. Relevance, timeliness, and overall rating has a rating of excellent with means 4.74, 4.77, and 4.81 respectively.</w:t>
       </w:r>
     </w:p>
     <w:tbl>
@@ -65,18 +73,14 @@
             <w:pPr>
               <w:pStyle w:val="Compact"/>
               <w:jc w:val="center"/>
-              <w:rPr>
-                <w:rFonts w:ascii="Arial" w:hAnsi="Arial" w:cs="Arial"/>
-              </w:rPr>
             </w:pPr>
             <w:bookmarkStart w:id="1" w:name="fig-items"/>
             <w:r>
               <w:rPr>
-                <w:rFonts w:ascii="Arial" w:hAnsi="Arial" w:cs="Arial"/>
                 <w:noProof/>
               </w:rPr>
               <w:drawing>
-                <wp:inline distT="0" distB="0" distL="0" distR="0" wp14:anchorId="25F9BA58" wp14:editId="786E80D5">
+                <wp:inline distT="0" distB="0" distL="0" distR="0" wp14:anchorId="571BA17A" wp14:editId="5A0EA467">
                   <wp:extent cx="5727700" cy="3524738"/>
                   <wp:effectExtent l="0" t="0" r="0" b="0"/>
                   <wp:docPr id="21" name="Picture"/>
@@ -85,7 +89,7 @@
                     <a:graphicData uri="http://schemas.openxmlformats.org/drawingml/2006/picture">
                       <pic:pic xmlns:pic="http://schemas.openxmlformats.org/drawingml/2006/picture">
                         <pic:nvPicPr>
-                          <pic:cNvPr id="22" name="Picture" descr="convergence_files/figure-docx/fig-items-1.png"/>
+                          <pic:cNvPr id="22" name="Picture" descr="vista-alegre_files/figure-docx/fig-items-1.png"/>
                           <pic:cNvPicPr>
                             <a:picLocks noChangeAspect="1" noChangeArrowheads="1"/>
                           </pic:cNvPicPr>
@@ -145,11 +149,74 @@
         <w:pStyle w:val="FirstParagraph"/>
       </w:pPr>
       <w:r>
-        <w:t>The participants primarily requested more training in mushroom production and the making of mushroom products. They also requested training in baking, cooking, driving, dressmaking, tailoring, manicure and pedicure, cosmetology, accounting, and bookkeeping.</w:t>
+        <w:t>During the event, participants expressed interest in a range of additional training, activities, and technical services to enhance their skills and livelihood opportunities. The identified needs include:</w:t>
       </w:r>
     </w:p>
     <w:p>
       <w:pPr>
+        <w:numPr>
+          <w:ilvl w:val="0"/>
+          <w:numId w:val="4"/>
+        </w:numPr>
+      </w:pPr>
+      <w:r>
+        <w:rPr>
+          <w:b/>
+          <w:bCs/>
+        </w:rPr>
+        <w:t>Livelihood and Skills Training:</w:t>
+      </w:r>
+      <w:r>
+        <w:t xml:space="preserve"> Handicraft making, urban gardening, mushroom production, vermi composting, dressmaking, sewing, bookkeeping, carpentry, and masonry.</w:t>
+      </w:r>
+    </w:p>
+    <w:p>
+      <w:pPr>
+        <w:numPr>
+          <w:ilvl w:val="0"/>
+          <w:numId w:val="4"/>
+        </w:numPr>
+      </w:pPr>
+      <w:r>
+        <w:rPr>
+          <w:b/>
+          <w:bCs/>
+        </w:rPr>
+        <w:t>Food-related Trainings:</w:t>
+      </w:r>
+      <w:r>
+        <w:t xml:space="preserve"> Food processing (frequently mentioned), bread and pastry making, cake and pastry making, and additional trainings on food preservation and processing.</w:t>
+      </w:r>
+    </w:p>
+    <w:p>
+      <w:pPr>
+        <w:numPr>
+          <w:ilvl w:val="0"/>
+          <w:numId w:val="4"/>
+        </w:numPr>
+      </w:pPr>
+      <w:r>
+        <w:rPr>
+          <w:b/>
+          <w:bCs/>
+        </w:rPr>
+        <w:t>Technical and Vocational Skills:</w:t>
+      </w:r>
+      <w:r>
+        <w:t xml:space="preserve"> Glass cutting, driving, and fish pond management (including handling techniques).</w:t>
+      </w:r>
+    </w:p>
+    <w:p>
+      <w:pPr>
+        <w:pStyle w:val="FirstParagraph"/>
+      </w:pPr>
+      <w:r>
+        <w:lastRenderedPageBreak/>
+        <w:t>The repeated mention of food processing and dressmaking highlights a strong interest in these areas.</w:t>
+      </w:r>
+    </w:p>
+    <w:p>
+      <w:pPr>
         <w:pStyle w:val="Heading1"/>
       </w:pPr>
       <w:bookmarkStart w:id="3" w:name="X9859d2a0c5074e62bb9cef169763400fdb777f2"/>
@@ -163,7 +230,102 @@
         <w:pStyle w:val="FirstParagraph"/>
       </w:pPr>
       <w:r>
-        <w:t>The participants expressed gratitude for the training, highlighting how much they learned, particularly in mushroom production. They emphasized the desire for more continuous training, monitoring, and support from the instructors to further enhance their skills. Many also requested additional time or days for focused training on specific topics. Overall, the feedback indicates a strong appreciation for the program and a desire for further development and assistance in the future.</w:t>
+        <w:t>Participants expressed appreciation for the program, frequently offering thanks and congratulatory remarks. Key feedback includes:</w:t>
+      </w:r>
+    </w:p>
+    <w:p>
+      <w:pPr>
+        <w:numPr>
+          <w:ilvl w:val="0"/>
+          <w:numId w:val="5"/>
+        </w:numPr>
+      </w:pPr>
+      <w:r>
+        <w:rPr>
+          <w:b/>
+          <w:bCs/>
+        </w:rPr>
+        <w:t>Positive Acknowledgments:</w:t>
+      </w:r>
+      <w:r>
+        <w:t xml:space="preserve"> Multiple participants conveyed gratitude (e.g., “Thank you,” “More power,” “Ang galing!”) and commended the organizers for a well-delivered and informative session (“Perfect explanation,” “Congratulations!”).</w:t>
+      </w:r>
+    </w:p>
+    <w:p>
+      <w:pPr>
+        <w:numPr>
+          <w:ilvl w:val="0"/>
+          <w:numId w:val="5"/>
+        </w:numPr>
+      </w:pPr>
+      <w:r>
+        <w:rPr>
+          <w:b/>
+          <w:bCs/>
+        </w:rPr>
+        <w:t>Suggestions for Improvement:</w:t>
+      </w:r>
+    </w:p>
+    <w:p>
+      <w:pPr>
+        <w:numPr>
+          <w:ilvl w:val="1"/>
+          <w:numId w:val="6"/>
+        </w:numPr>
+      </w:pPr>
+      <w:r>
+        <w:rPr>
+          <w:b/>
+          <w:bCs/>
+        </w:rPr>
+        <w:t>Scheduling Concerns:</w:t>
+      </w:r>
+      <w:r>
+        <w:t xml:space="preserve"> A participant suggested starting earlier to accommodate everyone’s availability and ensure full participation.</w:t>
+      </w:r>
+    </w:p>
+    <w:p>
+      <w:pPr>
+        <w:numPr>
+          <w:ilvl w:val="1"/>
+          <w:numId w:val="6"/>
+        </w:numPr>
+      </w:pPr>
+      <w:r>
+        <w:rPr>
+          <w:b/>
+          <w:bCs/>
+        </w:rPr>
+        <w:t>Training Needs:</w:t>
+      </w:r>
+      <w:r>
+        <w:t xml:space="preserve"> Several requested more training sessions, especially in their barangay, highlighting a desire for continued capacity-building efforts.</w:t>
+      </w:r>
+    </w:p>
+    <w:p>
+      <w:pPr>
+        <w:numPr>
+          <w:ilvl w:val="1"/>
+          <w:numId w:val="6"/>
+        </w:numPr>
+      </w:pPr>
+      <w:r>
+        <w:rPr>
+          <w:b/>
+          <w:bCs/>
+        </w:rPr>
+        <w:t>Sustained Engagement:</w:t>
+      </w:r>
+      <w:r>
+        <w:t xml:space="preserve"> Follow-ups were recommended to ensure continuity and to deepen learning outcomes from the initial session.</w:t>
+      </w:r>
+    </w:p>
+    <w:p>
+      <w:pPr>
+        <w:pStyle w:val="FirstParagraph"/>
+      </w:pPr>
+      <w:r>
+        <w:t>Overall, the feedback reflects strong participant engagement, satisfaction with the current program, and eagerness for more targeted training opportunities.</w:t>
       </w:r>
       <w:bookmarkEnd w:id="3"/>
     </w:p>
@@ -256,11 +418,127 @@
       </w:pPr>
     </w:lvl>
   </w:abstractNum>
+  <w:abstractNum w:abstractNumId="1" w15:restartNumberingAfterBreak="0">
+    <w:nsid w:val="0000A991"/>
+    <w:multiLevelType w:val="multilevel"/>
+    <w:tmpl w:val="0A26A1A0"/>
+    <w:lvl w:ilvl="0">
+      <w:numFmt w:val="bullet"/>
+      <w:lvlText w:val=""/>
+      <w:lvlJc w:val="left"/>
+      <w:pPr>
+        <w:ind w:left="720" w:hanging="360"/>
+      </w:pPr>
+      <w:rPr>
+        <w:rFonts w:ascii="Symbol" w:hAnsi="Symbol" w:cs="Symbol" w:hint="default"/>
+      </w:rPr>
+    </w:lvl>
+    <w:lvl w:ilvl="1">
+      <w:numFmt w:val="bullet"/>
+      <w:lvlText w:val="o"/>
+      <w:lvlJc w:val="left"/>
+      <w:pPr>
+        <w:ind w:left="1440" w:hanging="360"/>
+      </w:pPr>
+      <w:rPr>
+        <w:rFonts w:ascii="Courier New" w:hAnsi="Courier New" w:cs="Courier New" w:hint="default"/>
+      </w:rPr>
+    </w:lvl>
+    <w:lvl w:ilvl="2">
+      <w:numFmt w:val="bullet"/>
+      <w:lvlText w:val=""/>
+      <w:lvlJc w:val="left"/>
+      <w:pPr>
+        <w:ind w:left="2160" w:hanging="360"/>
+      </w:pPr>
+      <w:rPr>
+        <w:rFonts w:ascii="Wingdings" w:hAnsi="Wingdings" w:cs="Wingdings" w:hint="default"/>
+      </w:rPr>
+    </w:lvl>
+    <w:lvl w:ilvl="3">
+      <w:numFmt w:val="bullet"/>
+      <w:lvlText w:val=""/>
+      <w:lvlJc w:val="left"/>
+      <w:pPr>
+        <w:ind w:left="2880" w:hanging="360"/>
+      </w:pPr>
+      <w:rPr>
+        <w:rFonts w:ascii="Symbol" w:hAnsi="Symbol" w:cs="Symbol" w:hint="default"/>
+      </w:rPr>
+    </w:lvl>
+    <w:lvl w:ilvl="4">
+      <w:numFmt w:val="bullet"/>
+      <w:lvlText w:val="o"/>
+      <w:lvlJc w:val="left"/>
+      <w:pPr>
+        <w:ind w:left="3600" w:hanging="360"/>
+      </w:pPr>
+      <w:rPr>
+        <w:rFonts w:ascii="Courier New" w:hAnsi="Courier New" w:cs="Courier New" w:hint="default"/>
+      </w:rPr>
+    </w:lvl>
+    <w:lvl w:ilvl="5">
+      <w:numFmt w:val="bullet"/>
+      <w:lvlText w:val=""/>
+      <w:lvlJc w:val="left"/>
+      <w:pPr>
+        <w:ind w:left="4320" w:hanging="360"/>
+      </w:pPr>
+      <w:rPr>
+        <w:rFonts w:ascii="Wingdings" w:hAnsi="Wingdings" w:cs="Wingdings" w:hint="default"/>
+      </w:rPr>
+    </w:lvl>
+    <w:lvl w:ilvl="6">
+      <w:numFmt w:val="bullet"/>
+      <w:lvlText w:val=""/>
+      <w:lvlJc w:val="left"/>
+      <w:pPr>
+        <w:ind w:left="5040" w:hanging="360"/>
+      </w:pPr>
+      <w:rPr>
+        <w:rFonts w:ascii="Symbol" w:hAnsi="Symbol" w:cs="Symbol" w:hint="default"/>
+      </w:rPr>
+    </w:lvl>
+    <w:lvl w:ilvl="7">
+      <w:numFmt w:val="bullet"/>
+      <w:lvlText w:val="o"/>
+      <w:lvlJc w:val="left"/>
+      <w:pPr>
+        <w:ind w:left="5760" w:hanging="360"/>
+      </w:pPr>
+      <w:rPr>
+        <w:rFonts w:ascii="Courier New" w:hAnsi="Courier New" w:cs="Courier New" w:hint="default"/>
+      </w:rPr>
+    </w:lvl>
+    <w:lvl w:ilvl="8">
+      <w:numFmt w:val="bullet"/>
+      <w:lvlText w:val=""/>
+      <w:lvlJc w:val="left"/>
+      <w:pPr>
+        <w:ind w:left="6480" w:hanging="360"/>
+      </w:pPr>
+      <w:rPr>
+        <w:rFonts w:ascii="Wingdings" w:hAnsi="Wingdings" w:cs="Wingdings" w:hint="default"/>
+      </w:rPr>
+    </w:lvl>
+  </w:abstractNum>
   <w:num w:numId="1" w16cid:durableId="2034653062">
     <w:abstractNumId w:val="0"/>
   </w:num>
   <w:num w:numId="2" w16cid:durableId="630332208">
     <w:abstractNumId w:val="0"/>
+  </w:num>
+  <w:num w:numId="3" w16cid:durableId="95836331">
+    <w:abstractNumId w:val="0"/>
+  </w:num>
+  <w:num w:numId="4" w16cid:durableId="1946500241">
+    <w:abstractNumId w:val="1"/>
+  </w:num>
+  <w:num w:numId="5" w16cid:durableId="1957712110">
+    <w:abstractNumId w:val="1"/>
+  </w:num>
+  <w:num w:numId="6" w16cid:durableId="1751392403">
+    <w:abstractNumId w:val="1"/>
   </w:num>
 </w:numbering>
 </file>
@@ -529,6 +807,10 @@
   <w:style w:type="paragraph" w:default="1" w:styleId="Normal">
     <w:name w:val="Normal"/>
     <w:qFormat/>
+    <w:rsid w:val="00EE62D4"/>
+    <w:pPr>
+      <w:jc w:val="both"/>
+    </w:pPr>
   </w:style>
   <w:style w:type="paragraph" w:styleId="Heading1">
     <w:name w:val="heading 1"/>
@@ -770,7 +1052,6 @@
     <w:rsid w:val="00A12480"/>
     <w:pPr>
       <w:ind w:firstLine="720"/>
-      <w:jc w:val="both"/>
     </w:pPr>
     <w:rPr>
       <w:rFonts w:ascii="Arial" w:hAnsi="Arial" w:cs="Arial"/>

</xml_diff>

<commit_message>
not yet done. need additional data.
</commit_message>
<xml_diff>
--- a/evaluation/template.docx
+++ b/evaluation/template.docx
@@ -1072,14 +1072,14 @@
     <w:link w:val="TitleChar"/>
     <w:uiPriority w:val="10"/>
     <w:qFormat/>
-    <w:rsid w:val="00A12480"/>
+    <w:rsid w:val="00CD2E06"/>
     <w:pPr>
       <w:spacing w:after="80"/>
       <w:contextualSpacing/>
       <w:jc w:val="center"/>
     </w:pPr>
     <w:rPr>
-      <w:rFonts w:ascii="Arial" w:eastAsiaTheme="majorEastAsia" w:hAnsi="Arial" w:cs="Arial"/>
+      <w:rFonts w:ascii="Cambria" w:eastAsiaTheme="majorEastAsia" w:hAnsi="Cambria" w:cs="Arial"/>
       <w:b/>
       <w:spacing w:val="-10"/>
       <w:kern w:val="28"/>
@@ -1090,9 +1090,9 @@
     <w:basedOn w:val="DefaultParagraphFont"/>
     <w:link w:val="Title"/>
     <w:uiPriority w:val="10"/>
-    <w:rsid w:val="00A12480"/>
-    <w:rPr>
-      <w:rFonts w:ascii="Arial" w:eastAsiaTheme="majorEastAsia" w:hAnsi="Arial" w:cs="Arial"/>
+    <w:rsid w:val="00CD2E06"/>
+    <w:rPr>
+      <w:rFonts w:ascii="Cambria" w:eastAsiaTheme="majorEastAsia" w:hAnsi="Cambria" w:cs="Arial"/>
       <w:b/>
       <w:spacing w:val="-10"/>
       <w:kern w:val="28"/>

</xml_diff>